<commit_message>
Completion of reflection on literature survey findings, initial qualitative work on problem formulation
</commit_message>
<xml_diff>
--- a/Minutes/Questions.docx
+++ b/Minutes/Questions.docx
@@ -12,252 +12,339 @@
     </w:p>
     <w:p>
       <w:r>
-        <w:t xml:space="preserve">Estimating the leader’s </w:t>
+        <w:t>Estimating the leader’s behavior: how to model it stochastically?</w:t>
+      </w:r>
+    </w:p>
+    <w:p>
+      <w:r>
+        <w:t>Consider active damping for payload oscillations.</w:t>
+      </w:r>
+    </w:p>
+    <w:p>
+      <w:r>
+        <w:t>Plan optimal trajectory for leader (or payload); what will the follower do?</w:t>
+      </w:r>
+    </w:p>
+    <w:p>
+      <w:r>
+        <w:t>Consider potential field for collision avoidance</w:t>
+      </w:r>
+      <w:r>
+        <w:t>.</w:t>
+      </w:r>
+    </w:p>
+    <w:p>
+      <w:r>
+        <w:t>Consider optimal trajectory planning for n-robot swarm and assumptions about follower behaviors.</w:t>
+      </w:r>
+    </w:p>
+    <w:p>
+      <w:r>
+        <w:t>Followers: estimate the leader’s position and track that, not necessarily the instantaneous cable angle.</w:t>
+      </w:r>
+    </w:p>
+    <w:p>
+      <w:pPr>
+        <w:rPr>
+          <w:i/>
+        </w:rPr>
+      </w:pPr>
+      <w:r>
+        <w:t xml:space="preserve">What has (not) been done? </w:t>
+      </w:r>
+      <w:r>
+        <w:rPr>
+          <w:i/>
+        </w:rPr>
+        <w:t>Agent configuration, load configuration, measurements, trajectory planning (times, optimized / fixed), agent control strategy.</w:t>
+      </w:r>
+    </w:p>
+    <w:p>
+      <w:r>
+        <w:t>Can you plan trajectory to minimize the whole system’s expended energy, anticipating each agent’s behaviors?</w:t>
+      </w:r>
+    </w:p>
+    <w:p>
+      <w:r>
+        <w:t>Can the agents have a locally optimal control law that gives globally desired behavior?</w:t>
+      </w:r>
+    </w:p>
+    <w:p>
+      <w:r>
+        <w:t>Should trajectory planning and control be separate problems?</w:t>
+      </w:r>
+    </w:p>
+    <w:p>
+      <w:r>
+        <w:t>Is MPC / LQR / sliding mode control the best available technique? Are there pitfalls for any? Can we do better?</w:t>
+      </w:r>
+    </w:p>
+    <w:p/>
+    <w:p/>
+    <w:p>
+      <w:pPr>
+        <w:pStyle w:val="Heading1"/>
+      </w:pPr>
+      <w:r>
+        <w:t>Theory</w:t>
+      </w:r>
+    </w:p>
+    <w:p>
+      <w:r>
+        <w:t xml:space="preserve">Review rotation matrices, kinematics and dynamics equations. </w:t>
+      </w:r>
+    </w:p>
+    <w:p>
+      <w:r>
+        <w:t>Study twists and wrenches.</w:t>
+      </w:r>
+    </w:p>
+    <w:p>
+      <w:r>
+        <w:rPr>
+          <w:strike/>
+        </w:rPr>
+        <w:t>Do the Kelly tutorial on direct collocation methods.</w:t>
+      </w:r>
+    </w:p>
+    <w:p>
+      <w:r>
+        <w:t>Study dynamic movement primitives.</w:t>
+      </w:r>
+    </w:p>
+    <w:p>
+      <w:r>
+        <w:t xml:space="preserve">Review </w:t>
+      </w:r>
+      <w:proofErr w:type="gramStart"/>
+      <w:r>
+        <w:t>SO(</w:t>
+      </w:r>
+      <w:proofErr w:type="gramEnd"/>
+      <w:r>
+        <w:t>3), SE(3).</w:t>
+      </w:r>
+    </w:p>
+    <w:p>
+      <w:r>
+        <w:t xml:space="preserve">Study </w:t>
       </w:r>
       <w:proofErr w:type="spellStart"/>
       <w:r>
-        <w:t>behaviour</w:t>
+        <w:t>Udwadia-Kalaba</w:t>
       </w:r>
       <w:proofErr w:type="spellEnd"/>
       <w:r>
-        <w:t>: how to model it stochastically?</w:t>
-      </w:r>
-    </w:p>
-    <w:p>
-      <w:r>
-        <w:t>Consider active damping for payload oscillations.</w:t>
-      </w:r>
-    </w:p>
-    <w:p>
-      <w:r>
-        <w:t>Plan optimal trajectory for leader (or payload); what will the follower do?</w:t>
-      </w:r>
-    </w:p>
-    <w:p>
-      <w:r>
-        <w:t>Consider potential field for collision avoidance</w:t>
-      </w:r>
-      <w:r>
+        <w:t xml:space="preserve"> method for dynamics formulation.</w:t>
+      </w:r>
+    </w:p>
+    <w:p>
+      <w:r>
+        <w:t>Study LQR.</w:t>
+      </w:r>
+    </w:p>
+    <w:p/>
+    <w:p>
+      <w:pPr>
+        <w:pStyle w:val="Heading1"/>
+      </w:pPr>
+      <w:r>
+        <w:t>Project Management</w:t>
+      </w:r>
+    </w:p>
+    <w:p>
+      <w:r>
+        <w:t>Investigate Eric’s suggested software package and recommended textbook references.</w:t>
+      </w:r>
+    </w:p>
+    <w:p>
+      <w:pPr>
+        <w:rPr>
+          <w:strike/>
+        </w:rPr>
+      </w:pPr>
+      <w:r>
+        <w:rPr>
+          <w:b/>
+          <w:strike/>
+        </w:rPr>
+        <w:t>Inception report</w:t>
+      </w:r>
+      <w:r>
+        <w:rPr>
+          <w:strike/>
+        </w:rPr>
+        <w:t>: check requirements on webpage.</w:t>
+      </w:r>
+    </w:p>
+    <w:p>
+      <w:pPr>
+        <w:rPr>
+          <w:b/>
+          <w:strike/>
+        </w:rPr>
+      </w:pPr>
+      <w:r>
+        <w:rPr>
+          <w:strike/>
+        </w:rPr>
+        <w:t xml:space="preserve">Do citations analysis on first round of papers; workflow: </w:t>
+      </w:r>
+      <w:r>
+        <w:rPr>
+          <w:b/>
+          <w:strike/>
+        </w:rPr>
+        <w:t>find, read, notes + read next, citations analysis</w:t>
+      </w:r>
+      <w:r>
+        <w:rPr>
+          <w:b/>
+          <w:strike/>
+        </w:rPr>
         <w:t>.</w:t>
       </w:r>
     </w:p>
     <w:p>
-      <w:r>
-        <w:t>Consider optimal trajectory planning for n-robot swarm and assumptions about follower behaviors.</w:t>
-      </w:r>
-    </w:p>
-    <w:p>
-      <w:r>
-        <w:t>Followers: estimate the leader’s position and track that, not necessarily the instantaneous cable angle.</w:t>
-      </w:r>
-    </w:p>
-    <w:p/>
-    <w:p>
-      <w:pPr>
-        <w:pStyle w:val="Heading1"/>
-      </w:pPr>
-      <w:r>
-        <w:t>Theory</w:t>
-      </w:r>
-    </w:p>
-    <w:p>
-      <w:r>
-        <w:t xml:space="preserve">Review rotation matrices, kinematics and dynamics equations. </w:t>
-      </w:r>
-    </w:p>
-    <w:p>
-      <w:r>
-        <w:t>Study twists and wrenches.</w:t>
-      </w:r>
-    </w:p>
-    <w:p>
-      <w:r>
-        <w:rPr>
-          <w:strike/>
-        </w:rPr>
-        <w:t>Do the Kelly tutorial on direct collocation methods.</w:t>
-      </w:r>
-    </w:p>
-    <w:p>
-      <w:r>
-        <w:t>Study dynamic movement primitives.</w:t>
-      </w:r>
-    </w:p>
-    <w:p>
-      <w:r>
-        <w:t xml:space="preserve">Review </w:t>
-      </w:r>
-      <w:proofErr w:type="gramStart"/>
-      <w:r>
-        <w:t>SO(</w:t>
-      </w:r>
-      <w:proofErr w:type="gramEnd"/>
-      <w:r>
-        <w:t>3), SE(3).</w:t>
-      </w:r>
-    </w:p>
-    <w:p>
-      <w:r>
-        <w:t xml:space="preserve">Study </w:t>
-      </w:r>
-      <w:proofErr w:type="spellStart"/>
-      <w:r>
-        <w:t>Udwadia-Kalaba</w:t>
-      </w:r>
-      <w:proofErr w:type="spellEnd"/>
-      <w:r>
-        <w:t xml:space="preserve"> method for dynamics formulation.</w:t>
-      </w:r>
-    </w:p>
-    <w:p/>
-    <w:p>
-      <w:pPr>
-        <w:pStyle w:val="Heading1"/>
-      </w:pPr>
-      <w:r>
-        <w:t>Project Management</w:t>
-      </w:r>
-    </w:p>
-    <w:p>
-      <w:r>
-        <w:t>Investigate Eric’s suggested software package and recommended textbook references.</w:t>
-      </w:r>
-    </w:p>
-    <w:p>
-      <w:pPr>
-        <w:rPr>
-          <w:strike/>
-        </w:rPr>
-      </w:pPr>
-      <w:r>
-        <w:rPr>
-          <w:b/>
-          <w:strike/>
-        </w:rPr>
-        <w:t>Inception report</w:t>
-      </w:r>
-      <w:r>
-        <w:rPr>
-          <w:strike/>
-        </w:rPr>
-        <w:t>: check requirements on webpage.</w:t>
-      </w:r>
-    </w:p>
-    <w:p>
-      <w:pPr>
-        <w:rPr>
-          <w:b/>
-        </w:rPr>
-      </w:pPr>
-      <w:r>
-        <w:t xml:space="preserve">Do citations analysis on first round of papers; workflow: </w:t>
-      </w:r>
-      <w:r>
-        <w:rPr>
-          <w:b/>
-        </w:rPr>
-        <w:t>find, read, notes + read next, citations analysis</w:t>
-      </w:r>
-      <w:r>
-        <w:rPr>
-          <w:b/>
+      <w:pPr>
+        <w:rPr>
+          <w:strike/>
+        </w:rPr>
+      </w:pPr>
+      <w:r>
+        <w:rPr>
+          <w:strike/>
+        </w:rPr>
+        <w:lastRenderedPageBreak/>
+        <w:t>Finish notes for existing papers; digitize notes and next steps; check out optimal controllers; make new reading list.</w:t>
+      </w:r>
+    </w:p>
+    <w:p>
+      <w:pPr>
+        <w:rPr>
+          <w:strike/>
+        </w:rPr>
+      </w:pPr>
+      <w:r>
+        <w:rPr>
+          <w:strike/>
+        </w:rPr>
+        <w:t>Look for optimal control and CPT in literature survey.</w:t>
+      </w:r>
+    </w:p>
+    <w:p>
+      <w:r>
+        <w:t>Seek papers on optimal control for CPT in IROS 2018.</w:t>
+      </w:r>
+    </w:p>
+    <w:p>
+      <w:pPr>
+        <w:rPr>
+          <w:strike/>
+        </w:rPr>
+      </w:pPr>
+      <w:r>
+        <w:rPr>
+          <w:strike/>
+        </w:rPr>
+        <w:t>Annotated bibliography format: IEEE reference. Task. Grasped/cable-suspended? Centralized/distributed/decentralized? Control strategy (optimization, cost function structure?).</w:t>
+      </w:r>
+    </w:p>
+    <w:p>
+      <w:pPr>
+        <w:rPr>
+          <w:strike/>
+        </w:rPr>
+      </w:pPr>
+      <w:r>
+        <w:rPr>
+          <w:strike/>
+        </w:rPr>
+        <w:t>Create progress bulletin site in markdown.</w:t>
+      </w:r>
+    </w:p>
+    <w:p>
+      <w:pPr>
+        <w:rPr>
+          <w:strike/>
+        </w:rPr>
+      </w:pPr>
+      <w:r>
+        <w:rPr>
+          <w:strike/>
+        </w:rPr>
+        <w:t>Digitize minutes and outstanding tasks.</w:t>
+      </w:r>
+    </w:p>
+    <w:p>
+      <w:pPr>
+        <w:rPr>
+          <w:strike/>
+        </w:rPr>
+      </w:pPr>
+      <w:r>
+        <w:rPr>
+          <w:strike/>
+        </w:rPr>
+        <w:t>Digitize survey</w:t>
+      </w:r>
+      <w:r>
+        <w:rPr>
+          <w:strike/>
+        </w:rPr>
+        <w:t>ed surveys</w:t>
+      </w:r>
+      <w:r>
+        <w:rPr>
+          <w:strike/>
+        </w:rPr>
+        <w:t xml:space="preserve"> notes.</w:t>
+      </w:r>
+    </w:p>
+    <w:p>
+      <w:r>
+        <w:t>Read and make notes for Dai et al. (2014) – in high-priority folder.</w:t>
+      </w:r>
+    </w:p>
+    <w:p>
+      <w:pPr>
+        <w:rPr>
+          <w:strike/>
+        </w:rPr>
+      </w:pPr>
+      <w:r>
+        <w:rPr>
+          <w:strike/>
+        </w:rPr>
+        <w:t>Make a feature grid for each paper to spot implementation patterns</w:t>
+      </w:r>
+      <w:r>
+        <w:rPr>
+          <w:strike/>
         </w:rPr>
         <w:t>.</w:t>
       </w:r>
     </w:p>
     <w:p>
-      <w:pPr>
-        <w:rPr>
-          <w:strike/>
-        </w:rPr>
-      </w:pPr>
-      <w:r>
-        <w:rPr>
-          <w:strike/>
-        </w:rPr>
-        <w:t>Finish notes for existing papers; digitize notes and next steps; check out optimal controllers; make new reading list.</w:t>
-      </w:r>
-    </w:p>
-    <w:p>
-      <w:pPr>
-        <w:rPr>
-          <w:strike/>
-        </w:rPr>
-      </w:pPr>
-      <w:r>
-        <w:rPr>
-          <w:strike/>
-        </w:rPr>
-        <w:t>Look for optimal control and CPT in literature survey.</w:t>
-      </w:r>
-    </w:p>
-    <w:p>
-      <w:r>
-        <w:t>Seek papers on optimal control for CPT in IROS 2018.</w:t>
-      </w:r>
-    </w:p>
-    <w:p>
-      <w:pPr>
-        <w:rPr>
-          <w:strike/>
-        </w:rPr>
-      </w:pPr>
-      <w:r>
-        <w:rPr>
-          <w:strike/>
-        </w:rPr>
-        <w:t>Annotated bibliography format: IEEE reference. Task. Grasped/cable-suspended? Centralized/distributed/decentralized? Control strategy (optimization, cost function structure?).</w:t>
-      </w:r>
-    </w:p>
-    <w:p>
-      <w:r>
-        <w:t>Create progress bulletin site in markdown.</w:t>
-      </w:r>
-    </w:p>
-    <w:p>
-      <w:pPr>
-        <w:rPr>
-          <w:strike/>
-        </w:rPr>
-      </w:pPr>
-      <w:r>
-        <w:rPr>
-          <w:strike/>
-        </w:rPr>
-        <w:t>Digitize minutes and outstanding tasks.</w:t>
-      </w:r>
-    </w:p>
-    <w:p>
-      <w:pPr>
-        <w:rPr>
-          <w:strike/>
-        </w:rPr>
-      </w:pPr>
-      <w:r>
-        <w:rPr>
-          <w:strike/>
-        </w:rPr>
-        <w:t>Digitize survey</w:t>
-      </w:r>
-      <w:r>
-        <w:rPr>
-          <w:strike/>
-        </w:rPr>
-        <w:t>ed surveys</w:t>
-      </w:r>
-      <w:r>
-        <w:rPr>
-          <w:strike/>
-        </w:rPr>
-        <w:t xml:space="preserve"> notes.</w:t>
-      </w:r>
-    </w:p>
-    <w:p>
-      <w:r>
-        <w:t>Read and make notes for Dai et al. (2014) – in high-priority folder.</w:t>
+      <w:r>
+        <w:t>Read the ETH thesis.</w:t>
       </w:r>
       <w:bookmarkStart w:id="0" w:name="_GoBack"/>
       <w:bookmarkEnd w:id="0"/>
+    </w:p>
+    <w:p>
+      <w:pPr>
+        <w:rPr>
+          <w:strike/>
+        </w:rPr>
+      </w:pPr>
+    </w:p>
+    <w:p>
+      <w:pPr>
+        <w:rPr>
+          <w:strike/>
+        </w:rPr>
+      </w:pPr>
     </w:p>
     <w:sectPr>
       <w:headerReference w:type="default" r:id="rId6"/>

</xml_diff>